<commit_message>
Completion of progress report week 7
</commit_message>
<xml_diff>
--- a/Progress Report/Progress Report for Week 7.docx
+++ b/Progress Report/Progress Report for Week 7.docx
@@ -68,25 +68,7 @@
                 <w:sz w:val="24"/>
                 <w:szCs w:val="24"/>
               </w:rPr>
-              <w:t xml:space="preserve">:  </w:t>
-            </w:r>
-            <w:proofErr w:type="spellStart"/>
-            <w:r>
-              <w:rPr>
-                <w:rFonts w:ascii="Times New Roman" w:eastAsia="Times New Roman" w:hAnsi="Times New Roman" w:cs="Times New Roman"/>
-                <w:sz w:val="24"/>
-                <w:szCs w:val="24"/>
-              </w:rPr>
-              <w:t>Atech</w:t>
-            </w:r>
-            <w:proofErr w:type="spellEnd"/>
-            <w:r>
-              <w:rPr>
-                <w:rFonts w:ascii="Times New Roman" w:eastAsia="Times New Roman" w:hAnsi="Times New Roman" w:cs="Times New Roman"/>
-                <w:sz w:val="24"/>
-                <w:szCs w:val="24"/>
-              </w:rPr>
-              <w:t xml:space="preserve"> Computers</w:t>
+              <w:t>:  Atech Computers</w:t>
             </w:r>
           </w:p>
           <w:p>
@@ -130,15 +112,7 @@
                 <w:sz w:val="24"/>
                 <w:szCs w:val="24"/>
               </w:rPr>
-              <w:t>17</w:t>
-            </w:r>
-            <w:r>
-              <w:rPr>
-                <w:rFonts w:ascii="Times New Roman" w:eastAsia="Times New Roman" w:hAnsi="Times New Roman" w:cs="Times New Roman"/>
-                <w:sz w:val="24"/>
-                <w:szCs w:val="24"/>
-              </w:rPr>
-              <w:t>/04/2016</w:t>
+              <w:t>17/04/2016</w:t>
             </w:r>
           </w:p>
           <w:p>
@@ -160,15 +134,7 @@
                 <w:sz w:val="24"/>
                 <w:szCs w:val="24"/>
               </w:rPr>
-              <w:t xml:space="preserve"> 10/04/2016 – 16</w:t>
-            </w:r>
-            <w:r>
-              <w:rPr>
-                <w:rFonts w:ascii="Times New Roman" w:eastAsia="Times New Roman" w:hAnsi="Times New Roman" w:cs="Times New Roman"/>
-                <w:sz w:val="24"/>
-                <w:szCs w:val="24"/>
-              </w:rPr>
-              <w:t>/04/2016</w:t>
+              <w:t xml:space="preserve"> 10/04/2016 – 16/04/2016</w:t>
             </w:r>
           </w:p>
         </w:tc>
@@ -322,6 +288,12 @@
               </w:rPr>
               <w:t xml:space="preserve">Xiaochen: </w:t>
             </w:r>
+            <w:r>
+              <w:rPr>
+                <w:rFonts w:ascii="Times New Roman" w:eastAsia="Times New Roman" w:hAnsi="Times New Roman" w:cs="Times New Roman"/>
+              </w:rPr>
+              <w:t>233.75 hours</w:t>
+            </w:r>
           </w:p>
           <w:p>
             <w:pPr>
@@ -468,7 +440,21 @@
                 <w:sz w:val="24"/>
                 <w:szCs w:val="24"/>
               </w:rPr>
-              <w:t xml:space="preserve"> </w:t>
+              <w:t xml:space="preserve"> 16/04/2016</w:t>
+            </w:r>
+          </w:p>
+          <w:p>
+            <w:pPr>
+              <w:spacing w:line="240" w:lineRule="auto"/>
+            </w:pPr>
+            <w:r>
+              <w:rPr>
+                <w:rFonts w:ascii="Times New Roman" w:eastAsia="Times New Roman" w:hAnsi="Times New Roman" w:cs="Times New Roman"/>
+                <w:b/>
+                <w:sz w:val="24"/>
+                <w:szCs w:val="24"/>
+              </w:rPr>
+              <w:t xml:space="preserve">Backup tested:  </w:t>
             </w:r>
             <w:r>
               <w:rPr>
@@ -477,48 +463,7 @@
                 <w:sz w:val="24"/>
                 <w:szCs w:val="24"/>
               </w:rPr>
-              <w:t>16</w:t>
-            </w:r>
-            <w:r>
-              <w:rPr>
-                <w:rFonts w:ascii="Times New Roman" w:eastAsia="Times New Roman" w:hAnsi="Times New Roman" w:cs="Times New Roman"/>
-                <w:i/>
-                <w:sz w:val="24"/>
-                <w:szCs w:val="24"/>
-              </w:rPr>
-              <w:t>/04/2016</w:t>
-            </w:r>
-          </w:p>
-          <w:p>
-            <w:pPr>
-              <w:spacing w:line="240" w:lineRule="auto"/>
-            </w:pPr>
-            <w:r>
-              <w:rPr>
-                <w:rFonts w:ascii="Times New Roman" w:eastAsia="Times New Roman" w:hAnsi="Times New Roman" w:cs="Times New Roman"/>
-                <w:b/>
-                <w:sz w:val="24"/>
-                <w:szCs w:val="24"/>
-              </w:rPr>
-              <w:t xml:space="preserve">Backup tested:  </w:t>
-            </w:r>
-            <w:r>
-              <w:rPr>
-                <w:rFonts w:ascii="Times New Roman" w:eastAsia="Times New Roman" w:hAnsi="Times New Roman" w:cs="Times New Roman"/>
-                <w:i/>
-                <w:sz w:val="24"/>
-                <w:szCs w:val="24"/>
-              </w:rPr>
-              <w:t>16</w:t>
-            </w:r>
-            <w:r>
-              <w:rPr>
-                <w:rFonts w:ascii="Times New Roman" w:eastAsia="Times New Roman" w:hAnsi="Times New Roman" w:cs="Times New Roman"/>
-                <w:i/>
-                <w:sz w:val="24"/>
-                <w:szCs w:val="24"/>
-              </w:rPr>
-              <w:t>/04/2016</w:t>
+              <w:t>16/04/2016</w:t>
             </w:r>
           </w:p>
         </w:tc>
@@ -556,7 +501,6 @@
               <w:spacing w:line="240" w:lineRule="auto"/>
               <w:rPr>
                 <w:rFonts w:ascii="Times New Roman" w:eastAsia="Times New Roman" w:hAnsi="Times New Roman" w:cs="Times New Roman"/>
-                <w:b/>
                 <w:sz w:val="24"/>
                 <w:szCs w:val="24"/>
               </w:rPr>
@@ -570,16 +514,6 @@
               </w:rPr>
               <w:t xml:space="preserve">Xiaochen Li: </w:t>
             </w:r>
-          </w:p>
-          <w:p>
-            <w:pPr>
-              <w:spacing w:line="240" w:lineRule="auto"/>
-              <w:rPr>
-                <w:rFonts w:ascii="Times New Roman" w:hAnsi="Times New Roman" w:cs="Times New Roman"/>
-                <w:sz w:val="24"/>
-                <w:szCs w:val="24"/>
-              </w:rPr>
-            </w:pPr>
             <w:r>
               <w:rPr>
                 <w:rFonts w:ascii="Times New Roman" w:eastAsia="Times New Roman" w:hAnsi="Times New Roman" w:cs="Times New Roman"/>
@@ -588,6 +522,67 @@
                 <w:szCs w:val="24"/>
               </w:rPr>
               <w:t xml:space="preserve">  </w:t>
+            </w:r>
+            <w:r>
+              <w:rPr>
+                <w:rFonts w:ascii="Times New Roman" w:eastAsia="Times New Roman" w:hAnsi="Times New Roman" w:cs="Times New Roman"/>
+                <w:sz w:val="24"/>
+                <w:szCs w:val="24"/>
+              </w:rPr>
+              <w:t>Development documentation -</w:t>
+            </w:r>
+            <w:r>
+              <w:rPr>
+                <w:rFonts w:ascii="Times New Roman" w:eastAsia="Times New Roman" w:hAnsi="Times New Roman" w:cs="Times New Roman"/>
+                <w:sz w:val="24"/>
+                <w:szCs w:val="24"/>
+              </w:rPr>
+              <w:t xml:space="preserve"> </w:t>
+            </w:r>
+            <w:r>
+              <w:rPr>
+                <w:rFonts w:ascii="Times New Roman" w:eastAsia="Times New Roman" w:hAnsi="Times New Roman" w:cs="Times New Roman"/>
+                <w:sz w:val="24"/>
+                <w:szCs w:val="24"/>
+              </w:rPr>
+              <w:t>15 hours;</w:t>
+            </w:r>
+          </w:p>
+          <w:p>
+            <w:pPr>
+              <w:spacing w:line="240" w:lineRule="auto"/>
+              <w:rPr>
+                <w:rFonts w:ascii="Times New Roman" w:eastAsia="Times New Roman" w:hAnsi="Times New Roman" w:cs="Times New Roman"/>
+                <w:sz w:val="24"/>
+                <w:szCs w:val="24"/>
+              </w:rPr>
+            </w:pPr>
+            <w:r>
+              <w:rPr>
+                <w:rFonts w:ascii="Times New Roman" w:eastAsia="Times New Roman" w:hAnsi="Times New Roman" w:cs="Times New Roman"/>
+                <w:sz w:val="24"/>
+                <w:szCs w:val="24"/>
+              </w:rPr>
+              <w:t xml:space="preserve">                         Header and footer - 13.5 hours;</w:t>
+            </w:r>
+          </w:p>
+          <w:p>
+            <w:pPr>
+              <w:spacing w:line="240" w:lineRule="auto"/>
+              <w:rPr>
+                <w:rFonts w:ascii="Times New Roman" w:eastAsia="Times New Roman" w:hAnsi="Times New Roman" w:cs="Times New Roman"/>
+                <w:b/>
+                <w:sz w:val="24"/>
+                <w:szCs w:val="24"/>
+              </w:rPr>
+            </w:pPr>
+            <w:r>
+              <w:rPr>
+                <w:rFonts w:ascii="Times New Roman" w:eastAsia="Times New Roman" w:hAnsi="Times New Roman" w:cs="Times New Roman"/>
+                <w:sz w:val="24"/>
+                <w:szCs w:val="24"/>
+              </w:rPr>
+              <w:t xml:space="preserve">                         Administration - 9.5 hours.</w:t>
             </w:r>
           </w:p>
           <w:p>
@@ -615,14 +610,25 @@
                 <w:szCs w:val="24"/>
               </w:rPr>
             </w:pPr>
-            <w:r>
-              <w:rPr>
-                <w:rFonts w:ascii="Times New Roman" w:eastAsia="Times New Roman" w:hAnsi="Times New Roman" w:cs="Times New Roman"/>
-                <w:b/>
-                <w:sz w:val="24"/>
-                <w:szCs w:val="24"/>
-              </w:rPr>
-              <w:t>Vineet Joshi</w:t>
+            <w:proofErr w:type="spellStart"/>
+            <w:r>
+              <w:rPr>
+                <w:rFonts w:ascii="Times New Roman" w:eastAsia="Times New Roman" w:hAnsi="Times New Roman" w:cs="Times New Roman"/>
+                <w:b/>
+                <w:sz w:val="24"/>
+                <w:szCs w:val="24"/>
+              </w:rPr>
+              <w:t>Vineet</w:t>
+            </w:r>
+            <w:proofErr w:type="spellEnd"/>
+            <w:r>
+              <w:rPr>
+                <w:rFonts w:ascii="Times New Roman" w:eastAsia="Times New Roman" w:hAnsi="Times New Roman" w:cs="Times New Roman"/>
+                <w:b/>
+                <w:sz w:val="24"/>
+                <w:szCs w:val="24"/>
+              </w:rPr>
+              <w:t xml:space="preserve"> Joshi</w:t>
             </w:r>
             <w:r>
               <w:rPr>
@@ -638,8 +644,23 @@
                 <w:sz w:val="24"/>
                 <w:szCs w:val="24"/>
               </w:rPr>
-              <w:tab/>
-              <w:t>Core functionality:-</w:t>
+              <w:t xml:space="preserve"> </w:t>
+            </w:r>
+            <w:r>
+              <w:rPr>
+                <w:rFonts w:ascii="Times New Roman" w:eastAsia="Times New Roman" w:hAnsi="Times New Roman" w:cs="Times New Roman"/>
+                <w:sz w:val="24"/>
+                <w:szCs w:val="24"/>
+              </w:rPr>
+              <w:t xml:space="preserve">Core functionality </w:t>
+            </w:r>
+            <w:r>
+              <w:rPr>
+                <w:rFonts w:ascii="Times New Roman" w:eastAsia="Times New Roman" w:hAnsi="Times New Roman" w:cs="Times New Roman"/>
+                <w:sz w:val="24"/>
+                <w:szCs w:val="24"/>
+              </w:rPr>
+              <w:t>-</w:t>
             </w:r>
             <w:r>
               <w:rPr>
@@ -648,6 +669,14 @@
                 <w:szCs w:val="24"/>
               </w:rPr>
               <w:t xml:space="preserve"> 20 hrs</w:t>
+            </w:r>
+            <w:r>
+              <w:rPr>
+                <w:rFonts w:ascii="Times New Roman" w:eastAsia="Times New Roman" w:hAnsi="Times New Roman" w:cs="Times New Roman"/>
+                <w:sz w:val="24"/>
+                <w:szCs w:val="24"/>
+              </w:rPr>
+              <w:t>;</w:t>
             </w:r>
           </w:p>
           <w:p>
@@ -668,7 +697,23 @@
                 <w:sz w:val="24"/>
                 <w:szCs w:val="24"/>
               </w:rPr>
-              <w:t xml:space="preserve">                              Administration:-</w:t>
+              <w:t xml:space="preserve">                        </w:t>
+            </w:r>
+            <w:r>
+              <w:rPr>
+                <w:rFonts w:ascii="Times New Roman" w:eastAsia="Times New Roman" w:hAnsi="Times New Roman" w:cs="Times New Roman"/>
+                <w:sz w:val="24"/>
+                <w:szCs w:val="24"/>
+              </w:rPr>
+              <w:t xml:space="preserve">Administration </w:t>
+            </w:r>
+            <w:r>
+              <w:rPr>
+                <w:rFonts w:ascii="Times New Roman" w:eastAsia="Times New Roman" w:hAnsi="Times New Roman" w:cs="Times New Roman"/>
+                <w:sz w:val="24"/>
+                <w:szCs w:val="24"/>
+              </w:rPr>
+              <w:t>-</w:t>
             </w:r>
             <w:r>
               <w:rPr>
@@ -677,6 +722,14 @@
                 <w:szCs w:val="24"/>
               </w:rPr>
               <w:t xml:space="preserve"> 10 hrs</w:t>
+            </w:r>
+            <w:r>
+              <w:rPr>
+                <w:rFonts w:ascii="Times New Roman" w:eastAsia="Times New Roman" w:hAnsi="Times New Roman" w:cs="Times New Roman"/>
+                <w:sz w:val="24"/>
+                <w:szCs w:val="24"/>
+              </w:rPr>
+              <w:t>;</w:t>
             </w:r>
           </w:p>
           <w:p>
@@ -697,7 +750,31 @@
                 <w:sz w:val="24"/>
                 <w:szCs w:val="24"/>
               </w:rPr>
-              <w:t xml:space="preserve">                              Understand Collection Schemas:-</w:t>
+              <w:t xml:space="preserve">        </w:t>
+            </w:r>
+            <w:r>
+              <w:rPr>
+                <w:rFonts w:ascii="Times New Roman" w:eastAsia="Times New Roman" w:hAnsi="Times New Roman" w:cs="Times New Roman"/>
+                <w:sz w:val="24"/>
+                <w:szCs w:val="24"/>
+              </w:rPr>
+              <w:t xml:space="preserve">                </w:t>
+            </w:r>
+            <w:r>
+              <w:rPr>
+                <w:rFonts w:ascii="Times New Roman" w:eastAsia="Times New Roman" w:hAnsi="Times New Roman" w:cs="Times New Roman"/>
+                <w:sz w:val="24"/>
+                <w:szCs w:val="24"/>
+              </w:rPr>
+              <w:t xml:space="preserve">Understand Collection Schemas </w:t>
+            </w:r>
+            <w:r>
+              <w:rPr>
+                <w:rFonts w:ascii="Times New Roman" w:eastAsia="Times New Roman" w:hAnsi="Times New Roman" w:cs="Times New Roman"/>
+                <w:sz w:val="24"/>
+                <w:szCs w:val="24"/>
+              </w:rPr>
+              <w:t>-</w:t>
             </w:r>
             <w:r>
               <w:rPr>
@@ -707,21 +784,236 @@
               </w:rPr>
               <w:t xml:space="preserve"> 11 hrs</w:t>
             </w:r>
-          </w:p>
-          <w:p>
-            <w:pPr>
-              <w:spacing w:line="240" w:lineRule="auto"/>
-              <w:rPr>
-                <w:rFonts w:ascii="Times New Roman" w:eastAsia="Times New Roman" w:hAnsi="Times New Roman" w:cs="Times New Roman"/>
-                <w:sz w:val="24"/>
-                <w:szCs w:val="24"/>
-              </w:rPr>
-            </w:pPr>
-          </w:p>
-          <w:p>
-            <w:pPr>
-              <w:spacing w:line="240" w:lineRule="auto"/>
-            </w:pPr>
+            <w:r>
+              <w:rPr>
+                <w:rFonts w:ascii="Times New Roman" w:eastAsia="Times New Roman" w:hAnsi="Times New Roman" w:cs="Times New Roman"/>
+                <w:sz w:val="24"/>
+                <w:szCs w:val="24"/>
+              </w:rPr>
+              <w:t>.</w:t>
+            </w:r>
+          </w:p>
+          <w:p>
+            <w:pPr>
+              <w:spacing w:line="240" w:lineRule="auto"/>
+            </w:pPr>
+          </w:p>
+        </w:tc>
+        <w:bookmarkStart w:id="1" w:name="_GoBack"/>
+        <w:bookmarkEnd w:id="1"/>
+      </w:tr>
+      <w:tr>
+        <w:tc>
+          <w:tcPr>
+            <w:tcW w:w="8630" w:type="dxa"/>
+          </w:tcPr>
+          <w:p>
+            <w:pPr>
+              <w:spacing w:line="240" w:lineRule="auto"/>
+            </w:pPr>
+            <w:r>
+              <w:rPr>
+                <w:rFonts w:ascii="Times New Roman" w:eastAsia="Times New Roman" w:hAnsi="Times New Roman" w:cs="Times New Roman"/>
+                <w:b/>
+                <w:sz w:val="24"/>
+                <w:szCs w:val="24"/>
+              </w:rPr>
+              <w:t xml:space="preserve">Work to complete next reporting period: </w:t>
+            </w:r>
+            <w:r>
+              <w:rPr>
+                <w:rFonts w:ascii="Times New Roman" w:eastAsia="Times New Roman" w:hAnsi="Times New Roman" w:cs="Times New Roman"/>
+                <w:i/>
+                <w:sz w:val="18"/>
+                <w:szCs w:val="18"/>
+              </w:rPr>
+              <w:t>(brief narrative + actual tasks/hours and person allocated)</w:t>
+            </w:r>
+          </w:p>
+          <w:p>
+            <w:pPr>
+              <w:spacing w:line="240" w:lineRule="auto"/>
+            </w:pPr>
+            <w:r>
+              <w:rPr>
+                <w:rFonts w:ascii="Times New Roman" w:eastAsia="Times New Roman" w:hAnsi="Times New Roman" w:cs="Times New Roman"/>
+                <w:b/>
+                <w:sz w:val="24"/>
+                <w:szCs w:val="24"/>
+              </w:rPr>
+              <w:t>Xiaochen:</w:t>
+            </w:r>
+            <w:r>
+              <w:t xml:space="preserve">  </w:t>
+            </w:r>
+            <w:r>
+              <w:rPr>
+                <w:rFonts w:ascii="Times New Roman" w:eastAsia="Times New Roman" w:hAnsi="Times New Roman" w:cs="Times New Roman"/>
+                <w:sz w:val="24"/>
+                <w:szCs w:val="24"/>
+              </w:rPr>
+              <w:t>ABOUT US page</w:t>
+            </w:r>
+            <w:r>
+              <w:rPr>
+                <w:rFonts w:ascii="Times New Roman" w:eastAsia="Times New Roman" w:hAnsi="Times New Roman" w:cs="Times New Roman"/>
+                <w:sz w:val="24"/>
+                <w:szCs w:val="24"/>
+              </w:rPr>
+              <w:t xml:space="preserve"> – 10</w:t>
+            </w:r>
+            <w:r>
+              <w:rPr>
+                <w:rFonts w:ascii="Times New Roman" w:eastAsia="Times New Roman" w:hAnsi="Times New Roman" w:cs="Times New Roman"/>
+                <w:sz w:val="24"/>
+                <w:szCs w:val="24"/>
+              </w:rPr>
+              <w:t xml:space="preserve"> hours;</w:t>
+            </w:r>
+          </w:p>
+          <w:p>
+            <w:pPr>
+              <w:spacing w:line="240" w:lineRule="auto"/>
+              <w:rPr>
+                <w:rFonts w:ascii="Times New Roman" w:eastAsia="Times New Roman" w:hAnsi="Times New Roman" w:cs="Times New Roman"/>
+                <w:sz w:val="24"/>
+                <w:szCs w:val="24"/>
+              </w:rPr>
+            </w:pPr>
+            <w:r>
+              <w:rPr>
+                <w:rFonts w:ascii="Times New Roman" w:eastAsia="Times New Roman" w:hAnsi="Times New Roman" w:cs="Times New Roman"/>
+                <w:sz w:val="24"/>
+                <w:szCs w:val="24"/>
+              </w:rPr>
+              <w:t xml:space="preserve">  </w:t>
+            </w:r>
+            <w:r>
+              <w:rPr>
+                <w:rFonts w:ascii="Times New Roman" w:eastAsia="Times New Roman" w:hAnsi="Times New Roman" w:cs="Times New Roman"/>
+                <w:sz w:val="24"/>
+                <w:szCs w:val="24"/>
+              </w:rPr>
+              <w:t xml:space="preserve">                 </w:t>
+            </w:r>
+            <w:r>
+              <w:rPr>
+                <w:rFonts w:ascii="Times New Roman" w:eastAsia="Times New Roman" w:hAnsi="Times New Roman" w:cs="Times New Roman"/>
+                <w:sz w:val="24"/>
+                <w:szCs w:val="24"/>
+              </w:rPr>
+              <w:t>Shop info initialization</w:t>
+            </w:r>
+            <w:r>
+              <w:rPr>
+                <w:rFonts w:ascii="Times New Roman" w:eastAsia="Times New Roman" w:hAnsi="Times New Roman" w:cs="Times New Roman"/>
+                <w:sz w:val="24"/>
+                <w:szCs w:val="24"/>
+              </w:rPr>
+              <w:t xml:space="preserve"> </w:t>
+            </w:r>
+            <w:r>
+              <w:rPr>
+                <w:rFonts w:ascii="Times New Roman" w:eastAsia="Times New Roman" w:hAnsi="Times New Roman" w:cs="Times New Roman"/>
+                <w:sz w:val="24"/>
+                <w:szCs w:val="24"/>
+              </w:rPr>
+              <w:t>– 15 hours.</w:t>
+            </w:r>
+          </w:p>
+          <w:p>
+            <w:pPr>
+              <w:spacing w:line="240" w:lineRule="auto"/>
+              <w:rPr>
+                <w:rFonts w:ascii="Times New Roman" w:eastAsia="Times New Roman" w:hAnsi="Times New Roman" w:cs="Times New Roman"/>
+                <w:sz w:val="24"/>
+                <w:szCs w:val="24"/>
+              </w:rPr>
+            </w:pPr>
+            <w:r>
+              <w:rPr>
+                <w:rFonts w:ascii="Times New Roman" w:eastAsia="Times New Roman" w:hAnsi="Times New Roman" w:cs="Times New Roman"/>
+                <w:sz w:val="24"/>
+                <w:szCs w:val="24"/>
+              </w:rPr>
+              <w:t xml:space="preserve">     </w:t>
+            </w:r>
+          </w:p>
+          <w:p>
+            <w:pPr>
+              <w:spacing w:line="240" w:lineRule="auto"/>
+            </w:pPr>
+            <w:proofErr w:type="spellStart"/>
+            <w:r>
+              <w:rPr>
+                <w:rFonts w:ascii="Times New Roman" w:eastAsia="Times New Roman" w:hAnsi="Times New Roman" w:cs="Times New Roman"/>
+                <w:b/>
+                <w:sz w:val="24"/>
+                <w:szCs w:val="24"/>
+              </w:rPr>
+              <w:t>Vineet</w:t>
+            </w:r>
+            <w:proofErr w:type="spellEnd"/>
+            <w:r>
+              <w:rPr>
+                <w:rFonts w:ascii="Times New Roman" w:eastAsia="Times New Roman" w:hAnsi="Times New Roman" w:cs="Times New Roman"/>
+                <w:b/>
+                <w:sz w:val="24"/>
+                <w:szCs w:val="24"/>
+              </w:rPr>
+              <w:t>:</w:t>
+            </w:r>
+            <w:r>
+              <w:rPr>
+                <w:rFonts w:ascii="Times New Roman" w:eastAsia="Times New Roman" w:hAnsi="Times New Roman" w:cs="Times New Roman"/>
+                <w:sz w:val="24"/>
+                <w:szCs w:val="24"/>
+              </w:rPr>
+              <w:t xml:space="preserve">  </w:t>
+            </w:r>
+            <w:r>
+              <w:t xml:space="preserve"> </w:t>
+            </w:r>
+            <w:r>
+              <w:rPr>
+                <w:rFonts w:ascii="Times New Roman" w:eastAsia="Times New Roman" w:hAnsi="Times New Roman" w:cs="Times New Roman"/>
+                <w:sz w:val="24"/>
+                <w:szCs w:val="24"/>
+              </w:rPr>
+              <w:t>Schema Analysis</w:t>
+            </w:r>
+            <w:r>
+              <w:rPr>
+                <w:rFonts w:ascii="Times New Roman" w:eastAsia="Times New Roman" w:hAnsi="Times New Roman" w:cs="Times New Roman"/>
+                <w:sz w:val="24"/>
+                <w:szCs w:val="24"/>
+              </w:rPr>
+              <w:t xml:space="preserve"> -- 2</w:t>
+            </w:r>
+            <w:r>
+              <w:rPr>
+                <w:rFonts w:ascii="Times New Roman" w:eastAsia="Times New Roman" w:hAnsi="Times New Roman" w:cs="Times New Roman"/>
+                <w:sz w:val="24"/>
+                <w:szCs w:val="24"/>
+              </w:rPr>
+              <w:t>0</w:t>
+            </w:r>
+            <w:r>
+              <w:rPr>
+                <w:rFonts w:ascii="Times New Roman" w:eastAsia="Times New Roman" w:hAnsi="Times New Roman" w:cs="Times New Roman"/>
+                <w:sz w:val="24"/>
+                <w:szCs w:val="24"/>
+              </w:rPr>
+              <w:t xml:space="preserve"> hours.</w:t>
+            </w:r>
+          </w:p>
+          <w:p>
+            <w:pPr>
+              <w:spacing w:line="240" w:lineRule="auto"/>
+            </w:pPr>
+            <w:r>
+              <w:t xml:space="preserve">   </w:t>
+            </w:r>
           </w:p>
         </w:tc>
       </w:tr>
@@ -733,221 +1025,83 @@
           <w:p>
             <w:pPr>
               <w:spacing w:line="240" w:lineRule="auto"/>
-            </w:pPr>
-            <w:r>
-              <w:rPr>
-                <w:rFonts w:ascii="Times New Roman" w:eastAsia="Times New Roman" w:hAnsi="Times New Roman" w:cs="Times New Roman"/>
-                <w:b/>
-                <w:sz w:val="24"/>
-                <w:szCs w:val="24"/>
-              </w:rPr>
-              <w:t xml:space="preserve">Work to complete next reporting period: </w:t>
-            </w:r>
-            <w:r>
               <w:rPr>
                 <w:rFonts w:ascii="Times New Roman" w:eastAsia="Times New Roman" w:hAnsi="Times New Roman" w:cs="Times New Roman"/>
                 <w:i/>
                 <w:sz w:val="18"/>
                 <w:szCs w:val="18"/>
               </w:rPr>
-              <w:t>(brief narrative + actual tasks/hours and person allocated)</w:t>
-            </w:r>
-          </w:p>
-          <w:p>
-            <w:pPr>
-              <w:spacing w:line="240" w:lineRule="auto"/>
-            </w:pPr>
-            <w:r>
-              <w:rPr>
-                <w:rFonts w:ascii="Times New Roman" w:eastAsia="Times New Roman" w:hAnsi="Times New Roman" w:cs="Times New Roman"/>
-                <w:b/>
-                <w:sz w:val="24"/>
-                <w:szCs w:val="24"/>
-              </w:rPr>
-              <w:t>Xiaochen:</w:t>
-            </w:r>
-          </w:p>
-          <w:p>
-            <w:pPr>
-              <w:spacing w:line="240" w:lineRule="auto"/>
-            </w:pPr>
-            <w:r>
-              <w:rPr>
-                <w:rFonts w:ascii="Times New Roman" w:eastAsia="Times New Roman" w:hAnsi="Times New Roman" w:cs="Times New Roman"/>
-                <w:sz w:val="24"/>
-                <w:szCs w:val="24"/>
-              </w:rPr>
-              <w:t xml:space="preserve">  </w:t>
-            </w:r>
-            <w:r>
-              <w:rPr>
-                <w:rFonts w:ascii="Times New Roman" w:eastAsia="Times New Roman" w:hAnsi="Times New Roman" w:cs="Times New Roman"/>
-                <w:sz w:val="24"/>
-                <w:szCs w:val="24"/>
-              </w:rPr>
-              <w:t>Development doc</w:t>
-            </w:r>
-            <w:r>
-              <w:rPr>
-                <w:rFonts w:ascii="Times New Roman" w:eastAsia="Times New Roman" w:hAnsi="Times New Roman" w:cs="Times New Roman"/>
-                <w:sz w:val="24"/>
-                <w:szCs w:val="24"/>
-              </w:rPr>
-              <w:t xml:space="preserve"> – 15 hours;</w:t>
-            </w:r>
-          </w:p>
-          <w:p>
-            <w:pPr>
-              <w:spacing w:line="240" w:lineRule="auto"/>
-              <w:rPr>
-                <w:rFonts w:ascii="Times New Roman" w:eastAsia="Times New Roman" w:hAnsi="Times New Roman" w:cs="Times New Roman"/>
-                <w:sz w:val="24"/>
-                <w:szCs w:val="24"/>
-              </w:rPr>
-            </w:pPr>
-            <w:r>
-              <w:rPr>
-                <w:rFonts w:ascii="Times New Roman" w:eastAsia="Times New Roman" w:hAnsi="Times New Roman" w:cs="Times New Roman"/>
-                <w:sz w:val="24"/>
-                <w:szCs w:val="24"/>
-              </w:rPr>
-              <w:t xml:space="preserve">  Header and footer – 15 hours.</w:t>
-            </w:r>
-          </w:p>
-          <w:p>
-            <w:pPr>
-              <w:spacing w:line="240" w:lineRule="auto"/>
-              <w:rPr>
-                <w:rFonts w:ascii="Times New Roman" w:eastAsia="Times New Roman" w:hAnsi="Times New Roman" w:cs="Times New Roman"/>
-                <w:sz w:val="24"/>
-                <w:szCs w:val="24"/>
-              </w:rPr>
-            </w:pPr>
-            <w:r>
-              <w:rPr>
-                <w:rFonts w:ascii="Times New Roman" w:eastAsia="Times New Roman" w:hAnsi="Times New Roman" w:cs="Times New Roman"/>
-                <w:sz w:val="24"/>
-                <w:szCs w:val="24"/>
-              </w:rPr>
-              <w:t xml:space="preserve">     </w:t>
-            </w:r>
-          </w:p>
-          <w:p>
-            <w:pPr>
-              <w:spacing w:line="240" w:lineRule="auto"/>
-            </w:pPr>
-            <w:r>
-              <w:rPr>
-                <w:rFonts w:ascii="Times New Roman" w:eastAsia="Times New Roman" w:hAnsi="Times New Roman" w:cs="Times New Roman"/>
-                <w:b/>
-                <w:sz w:val="24"/>
-                <w:szCs w:val="24"/>
-              </w:rPr>
-              <w:t>Vineet:</w:t>
-            </w:r>
-            <w:r>
-              <w:rPr>
-                <w:rFonts w:ascii="Times New Roman" w:eastAsia="Times New Roman" w:hAnsi="Times New Roman" w:cs="Times New Roman"/>
-                <w:sz w:val="24"/>
-                <w:szCs w:val="24"/>
-              </w:rPr>
-              <w:t xml:space="preserve">  </w:t>
-            </w:r>
-          </w:p>
-          <w:p>
-            <w:pPr>
-              <w:spacing w:line="240" w:lineRule="auto"/>
-              <w:rPr>
-                <w:rFonts w:ascii="Times New Roman" w:eastAsia="Times New Roman" w:hAnsi="Times New Roman" w:cs="Times New Roman"/>
-                <w:sz w:val="24"/>
-                <w:szCs w:val="24"/>
-              </w:rPr>
-            </w:pPr>
-            <w:r>
-              <w:rPr>
-                <w:rFonts w:ascii="Times New Roman" w:eastAsia="Times New Roman" w:hAnsi="Times New Roman" w:cs="Times New Roman"/>
-                <w:sz w:val="24"/>
-                <w:szCs w:val="24"/>
-              </w:rPr>
-              <w:t xml:space="preserve">  </w:t>
-            </w:r>
-            <w:r>
-              <w:rPr>
-                <w:rFonts w:ascii="Times New Roman" w:eastAsia="Times New Roman" w:hAnsi="Times New Roman" w:cs="Times New Roman"/>
-                <w:sz w:val="24"/>
-                <w:szCs w:val="24"/>
-              </w:rPr>
-              <w:t>Core functionality doc</w:t>
-            </w:r>
-            <w:r>
-              <w:rPr>
-                <w:rFonts w:ascii="Times New Roman" w:eastAsia="Times New Roman" w:hAnsi="Times New Roman" w:cs="Times New Roman"/>
-                <w:sz w:val="24"/>
-                <w:szCs w:val="24"/>
-              </w:rPr>
-              <w:t xml:space="preserve"> -- 10</w:t>
-            </w:r>
-            <w:r>
-              <w:rPr>
-                <w:rFonts w:ascii="Times New Roman" w:eastAsia="Times New Roman" w:hAnsi="Times New Roman" w:cs="Times New Roman"/>
-                <w:sz w:val="24"/>
-                <w:szCs w:val="24"/>
-              </w:rPr>
-              <w:t xml:space="preserve"> hours;</w:t>
-            </w:r>
-          </w:p>
-          <w:p>
-            <w:pPr>
-              <w:spacing w:line="240" w:lineRule="auto"/>
-              <w:rPr>
-                <w:rFonts w:ascii="Times New Roman" w:hAnsi="Times New Roman" w:cs="Times New Roman"/>
-                <w:sz w:val="24"/>
-                <w:szCs w:val="24"/>
-              </w:rPr>
-            </w:pPr>
-            <w:r>
-              <w:t xml:space="preserve">  </w:t>
-            </w:r>
-            <w:r>
-              <w:rPr>
-                <w:rFonts w:ascii="Times New Roman" w:hAnsi="Times New Roman" w:cs="Times New Roman"/>
-                <w:sz w:val="24"/>
-                <w:szCs w:val="24"/>
-              </w:rPr>
-              <w:t>Schema Analysis</w:t>
-            </w:r>
-            <w:r>
-              <w:rPr>
-                <w:rFonts w:ascii="Times New Roman" w:hAnsi="Times New Roman" w:cs="Times New Roman"/>
-                <w:sz w:val="24"/>
-                <w:szCs w:val="24"/>
-              </w:rPr>
-              <w:t xml:space="preserve"> </w:t>
-            </w:r>
-            <w:r>
-              <w:rPr>
-                <w:rFonts w:ascii="Times New Roman" w:hAnsi="Times New Roman" w:cs="Times New Roman"/>
-                <w:sz w:val="24"/>
-                <w:szCs w:val="24"/>
-              </w:rPr>
-              <w:t>-- 20</w:t>
-            </w:r>
-            <w:r>
-              <w:rPr>
-                <w:rFonts w:ascii="Times New Roman" w:hAnsi="Times New Roman" w:cs="Times New Roman"/>
-                <w:sz w:val="24"/>
-                <w:szCs w:val="24"/>
-              </w:rPr>
-              <w:t xml:space="preserve"> hours.</w:t>
-            </w:r>
-          </w:p>
-          <w:p>
-            <w:pPr>
-              <w:spacing w:line="240" w:lineRule="auto"/>
-            </w:pPr>
-            <w:r>
-              <w:t xml:space="preserve">   </w:t>
-            </w:r>
+            </w:pPr>
+            <w:r>
+              <w:rPr>
+                <w:rFonts w:ascii="Times New Roman" w:eastAsia="Times New Roman" w:hAnsi="Times New Roman" w:cs="Times New Roman"/>
+                <w:b/>
+                <w:sz w:val="24"/>
+                <w:szCs w:val="24"/>
+              </w:rPr>
+              <w:t xml:space="preserve">What’s going well and why: </w:t>
+            </w:r>
+            <w:r>
+              <w:rPr>
+                <w:rFonts w:ascii="Times New Roman" w:eastAsia="Times New Roman" w:hAnsi="Times New Roman" w:cs="Times New Roman"/>
+                <w:i/>
+                <w:sz w:val="18"/>
+                <w:szCs w:val="18"/>
+              </w:rPr>
+              <w:t>(narrative)</w:t>
+            </w:r>
+          </w:p>
+          <w:p>
+            <w:pPr>
+              <w:spacing w:line="240" w:lineRule="auto"/>
+            </w:pPr>
+          </w:p>
+          <w:p>
+            <w:pPr>
+              <w:spacing w:line="240" w:lineRule="auto"/>
+              <w:rPr>
+                <w:rFonts w:ascii="Times New Roman" w:eastAsia="Times New Roman" w:hAnsi="Times New Roman" w:cs="Times New Roman"/>
+                <w:sz w:val="24"/>
+                <w:szCs w:val="24"/>
+              </w:rPr>
+            </w:pPr>
+            <w:r>
+              <w:rPr>
+                <w:rFonts w:ascii="Times New Roman" w:eastAsia="Times New Roman" w:hAnsi="Times New Roman" w:cs="Times New Roman"/>
+                <w:sz w:val="24"/>
+                <w:szCs w:val="24"/>
+              </w:rPr>
+              <w:t>Development work has begun this week</w:t>
+            </w:r>
+            <w:r>
+              <w:rPr>
+                <w:rFonts w:ascii="Times New Roman" w:eastAsia="Times New Roman" w:hAnsi="Times New Roman" w:cs="Times New Roman"/>
+                <w:sz w:val="24"/>
+                <w:szCs w:val="24"/>
+              </w:rPr>
+              <w:t>, and it</w:t>
+            </w:r>
+            <w:r>
+              <w:rPr>
+                <w:rFonts w:ascii="Times New Roman" w:eastAsia="Times New Roman" w:hAnsi="Times New Roman" w:cs="Times New Roman"/>
+                <w:sz w:val="24"/>
+                <w:szCs w:val="24"/>
+              </w:rPr>
+              <w:t xml:space="preserve"> is </w:t>
+            </w:r>
+            <w:r>
+              <w:rPr>
+                <w:rFonts w:ascii="Times New Roman" w:eastAsia="Times New Roman" w:hAnsi="Times New Roman" w:cs="Times New Roman"/>
+                <w:sz w:val="24"/>
+                <w:szCs w:val="24"/>
+              </w:rPr>
+              <w:t>progressing really well. Because Xiaochen has done a lot of preparation and the amount of work assigned for one person is reasonable.</w:t>
+            </w:r>
+          </w:p>
+          <w:p>
+            <w:pPr>
+              <w:spacing w:line="240" w:lineRule="auto"/>
+            </w:pPr>
           </w:p>
         </w:tc>
       </w:tr>
@@ -959,74 +1113,92 @@
           <w:p>
             <w:pPr>
               <w:spacing w:line="240" w:lineRule="auto"/>
-            </w:pPr>
-            <w:r>
-              <w:rPr>
-                <w:rFonts w:ascii="Times New Roman" w:eastAsia="Times New Roman" w:hAnsi="Times New Roman" w:cs="Times New Roman"/>
-                <w:b/>
-                <w:sz w:val="24"/>
-                <w:szCs w:val="24"/>
-              </w:rPr>
-              <w:t xml:space="preserve">What’s going well and why: </w:t>
-            </w:r>
-            <w:r>
               <w:rPr>
                 <w:rFonts w:ascii="Times New Roman" w:eastAsia="Times New Roman" w:hAnsi="Times New Roman" w:cs="Times New Roman"/>
                 <w:i/>
                 <w:sz w:val="18"/>
                 <w:szCs w:val="18"/>
               </w:rPr>
+            </w:pPr>
+            <w:r>
+              <w:rPr>
+                <w:rFonts w:ascii="Times New Roman" w:eastAsia="Times New Roman" w:hAnsi="Times New Roman" w:cs="Times New Roman"/>
+                <w:b/>
+                <w:sz w:val="24"/>
+                <w:szCs w:val="24"/>
+              </w:rPr>
+              <w:t xml:space="preserve">What’s not going well and why: </w:t>
+            </w:r>
+            <w:r>
+              <w:rPr>
+                <w:rFonts w:ascii="Times New Roman" w:eastAsia="Times New Roman" w:hAnsi="Times New Roman" w:cs="Times New Roman"/>
+                <w:i/>
+                <w:sz w:val="18"/>
+                <w:szCs w:val="18"/>
+              </w:rPr>
               <w:t>(narrative)</w:t>
             </w:r>
           </w:p>
           <w:p>
             <w:pPr>
               <w:spacing w:line="240" w:lineRule="auto"/>
-              <w:rPr>
-                <w:rFonts w:ascii="Times New Roman" w:eastAsia="Times New Roman" w:hAnsi="Times New Roman" w:cs="Times New Roman"/>
-                <w:sz w:val="24"/>
-                <w:szCs w:val="24"/>
-              </w:rPr>
-            </w:pPr>
-            <w:r>
-              <w:rPr>
-                <w:rFonts w:ascii="Times New Roman" w:eastAsia="Times New Roman" w:hAnsi="Times New Roman" w:cs="Times New Roman"/>
-                <w:sz w:val="24"/>
-                <w:szCs w:val="24"/>
-              </w:rPr>
-              <w:t>Technical part is really going well and now Xiaochen will start programming anytime</w:t>
-            </w:r>
-          </w:p>
-          <w:p>
-            <w:pPr>
-              <w:spacing w:line="240" w:lineRule="auto"/>
-            </w:pPr>
-          </w:p>
-          <w:p>
-            <w:pPr>
-              <w:spacing w:line="240" w:lineRule="auto"/>
-              <w:rPr>
-                <w:rFonts w:ascii="Times New Roman" w:eastAsia="Times New Roman" w:hAnsi="Times New Roman" w:cs="Times New Roman"/>
-                <w:sz w:val="24"/>
-                <w:szCs w:val="24"/>
-              </w:rPr>
-            </w:pPr>
-            <w:r>
-              <w:rPr>
-                <w:rFonts w:ascii="Times New Roman" w:eastAsia="Times New Roman" w:hAnsi="Times New Roman" w:cs="Times New Roman"/>
-                <w:sz w:val="24"/>
-                <w:szCs w:val="24"/>
-              </w:rPr>
-              <w:t xml:space="preserve">We had no issues going on at the moment </w:t>
-            </w:r>
-            <w:r>
-              <w:rPr>
-                <w:rFonts w:ascii="Times New Roman" w:eastAsia="Times New Roman" w:hAnsi="Times New Roman" w:cs="Times New Roman"/>
-                <w:sz w:val="24"/>
-                <w:szCs w:val="24"/>
-              </w:rPr>
-              <w:t>for the technical part.</w:t>
-            </w:r>
+            </w:pPr>
+          </w:p>
+          <w:p>
+            <w:pPr>
+              <w:spacing w:line="240" w:lineRule="auto"/>
+              <w:rPr>
+                <w:rFonts w:ascii="Times New Roman" w:eastAsia="Times New Roman" w:hAnsi="Times New Roman" w:cs="Times New Roman"/>
+                <w:sz w:val="24"/>
+                <w:szCs w:val="24"/>
+              </w:rPr>
+            </w:pPr>
+            <w:proofErr w:type="spellStart"/>
+            <w:r>
+              <w:rPr>
+                <w:rFonts w:ascii="Times New Roman" w:eastAsia="Times New Roman" w:hAnsi="Times New Roman" w:cs="Times New Roman"/>
+                <w:sz w:val="24"/>
+                <w:szCs w:val="24"/>
+              </w:rPr>
+              <w:t>Vineet</w:t>
+            </w:r>
+            <w:proofErr w:type="spellEnd"/>
+            <w:r>
+              <w:rPr>
+                <w:rFonts w:ascii="Times New Roman" w:eastAsia="Times New Roman" w:hAnsi="Times New Roman" w:cs="Times New Roman"/>
+                <w:sz w:val="24"/>
+                <w:szCs w:val="24"/>
+              </w:rPr>
+              <w:t xml:space="preserve"> has not taken any note for what he has learned for MongoDB. Because he did not realized how helpful the notes are </w:t>
+            </w:r>
+            <w:r>
+              <w:rPr>
+                <w:rFonts w:ascii="Times New Roman" w:eastAsia="Times New Roman" w:hAnsi="Times New Roman" w:cs="Times New Roman"/>
+                <w:sz w:val="24"/>
+                <w:szCs w:val="24"/>
+              </w:rPr>
+              <w:t>to prove his work.</w:t>
+            </w:r>
+          </w:p>
+          <w:p>
+            <w:pPr>
+              <w:spacing w:line="240" w:lineRule="auto"/>
+              <w:rPr>
+                <w:rFonts w:ascii="Times New Roman" w:eastAsia="Times New Roman" w:hAnsi="Times New Roman" w:cs="Times New Roman"/>
+                <w:sz w:val="24"/>
+                <w:szCs w:val="24"/>
+              </w:rPr>
+            </w:pPr>
+          </w:p>
+          <w:p>
+            <w:pPr>
+              <w:spacing w:line="240" w:lineRule="auto"/>
+              <w:rPr>
+                <w:rFonts w:ascii="Times New Roman" w:hAnsi="Times New Roman" w:cs="Times New Roman"/>
+                <w:sz w:val="24"/>
+                <w:szCs w:val="24"/>
+              </w:rPr>
+            </w:pPr>
           </w:p>
           <w:p>
             <w:pPr>
@@ -1043,23 +1215,30 @@
           <w:p>
             <w:pPr>
               <w:spacing w:line="240" w:lineRule="auto"/>
-            </w:pPr>
-            <w:r>
-              <w:rPr>
-                <w:rFonts w:ascii="Times New Roman" w:eastAsia="Times New Roman" w:hAnsi="Times New Roman" w:cs="Times New Roman"/>
-                <w:b/>
-                <w:sz w:val="24"/>
-                <w:szCs w:val="24"/>
-              </w:rPr>
-              <w:t xml:space="preserve">What’s not going well and why: </w:t>
-            </w:r>
-            <w:r>
               <w:rPr>
                 <w:rFonts w:ascii="Times New Roman" w:eastAsia="Times New Roman" w:hAnsi="Times New Roman" w:cs="Times New Roman"/>
                 <w:i/>
                 <w:sz w:val="18"/>
                 <w:szCs w:val="18"/>
               </w:rPr>
+            </w:pPr>
+            <w:r>
+              <w:rPr>
+                <w:rFonts w:ascii="Times New Roman" w:eastAsia="Times New Roman" w:hAnsi="Times New Roman" w:cs="Times New Roman"/>
+                <w:b/>
+                <w:sz w:val="24"/>
+                <w:szCs w:val="24"/>
+              </w:rPr>
+              <w:lastRenderedPageBreak/>
+              <w:t xml:space="preserve">Suggestions/Issues: </w:t>
+            </w:r>
+            <w:r>
+              <w:rPr>
+                <w:rFonts w:ascii="Times New Roman" w:eastAsia="Times New Roman" w:hAnsi="Times New Roman" w:cs="Times New Roman"/>
+                <w:i/>
+                <w:sz w:val="18"/>
+                <w:szCs w:val="18"/>
+              </w:rPr>
               <w:t>(narrative)</w:t>
             </w:r>
           </w:p>
@@ -1068,42 +1247,60 @@
               <w:spacing w:line="240" w:lineRule="auto"/>
               <w:rPr>
                 <w:rFonts w:ascii="Times New Roman" w:eastAsia="Times New Roman" w:hAnsi="Times New Roman" w:cs="Times New Roman"/>
-                <w:sz w:val="24"/>
-                <w:szCs w:val="24"/>
-              </w:rPr>
-            </w:pPr>
-            <w:r>
-              <w:rPr>
-                <w:rFonts w:ascii="Times New Roman" w:eastAsia="Times New Roman" w:hAnsi="Times New Roman" w:cs="Times New Roman"/>
-                <w:sz w:val="24"/>
-                <w:szCs w:val="24"/>
-              </w:rPr>
-              <w:t xml:space="preserve">Schema Analysis is having little difficulties due to lack of detailed understanding for schemas. </w:t>
-            </w:r>
-          </w:p>
-          <w:p>
-            <w:pPr>
-              <w:spacing w:line="240" w:lineRule="auto"/>
-              <w:rPr>
-                <w:rFonts w:ascii="Times New Roman" w:eastAsia="Times New Roman" w:hAnsi="Times New Roman" w:cs="Times New Roman"/>
-                <w:sz w:val="24"/>
-                <w:szCs w:val="24"/>
-              </w:rPr>
-            </w:pPr>
-          </w:p>
-          <w:p>
-            <w:pPr>
-              <w:spacing w:line="240" w:lineRule="auto"/>
-            </w:pPr>
-            <w:r>
+                <w:i/>
+                <w:sz w:val="18"/>
+                <w:szCs w:val="18"/>
+              </w:rPr>
+            </w:pPr>
+          </w:p>
+          <w:p>
+            <w:pPr>
+              <w:spacing w:line="240" w:lineRule="auto"/>
               <w:rPr>
                 <w:rFonts w:ascii="Times New Roman" w:hAnsi="Times New Roman" w:cs="Times New Roman"/>
-                <w:sz w:val="24"/>
-                <w:szCs w:val="24"/>
-              </w:rPr>
-              <w:lastRenderedPageBreak/>
-              <w:t>Learn more details regarding schemas for better understanding. We found a software for MongoDB schemas. So that it becomes easy to understand schemas.</w:t>
-            </w:r>
+              </w:rPr>
+            </w:pPr>
+            <w:r>
+              <w:rPr>
+                <w:rFonts w:ascii="Times New Roman" w:hAnsi="Times New Roman" w:cs="Times New Roman"/>
+              </w:rPr>
+              <w:t>Take</w:t>
+            </w:r>
+            <w:r>
+              <w:rPr>
+                <w:rFonts w:ascii="Times New Roman" w:hAnsi="Times New Roman" w:cs="Times New Roman"/>
+              </w:rPr>
+              <w:t xml:space="preserve"> notes for t</w:t>
+            </w:r>
+            <w:r>
+              <w:rPr>
+                <w:rFonts w:ascii="Times New Roman" w:hAnsi="Times New Roman" w:cs="Times New Roman"/>
+              </w:rPr>
+              <w:t>he research. The notes can be considered as the proof of how the work is going and how much time has been spent</w:t>
+            </w:r>
+            <w:r>
+              <w:rPr>
+                <w:rFonts w:ascii="Times New Roman" w:hAnsi="Times New Roman" w:cs="Times New Roman"/>
+              </w:rPr>
+              <w:t xml:space="preserve"> for the allocated task</w:t>
+            </w:r>
+            <w:r>
+              <w:rPr>
+                <w:rFonts w:ascii="Times New Roman" w:hAnsi="Times New Roman" w:cs="Times New Roman"/>
+              </w:rPr>
+              <w:t>s</w:t>
+            </w:r>
+            <w:r>
+              <w:rPr>
+                <w:rFonts w:ascii="Times New Roman" w:hAnsi="Times New Roman" w:cs="Times New Roman"/>
+              </w:rPr>
+              <w:t>.</w:t>
+            </w:r>
+          </w:p>
+          <w:p>
+            <w:pPr>
+              <w:spacing w:line="240" w:lineRule="auto"/>
+            </w:pPr>
           </w:p>
         </w:tc>
       </w:tr>
@@ -1114,51 +1311,6 @@
           </w:tcPr>
           <w:p>
             <w:pPr>
-              <w:spacing w:line="240" w:lineRule="auto"/>
-              <w:rPr>
-                <w:rFonts w:ascii="Times New Roman" w:eastAsia="Times New Roman" w:hAnsi="Times New Roman" w:cs="Times New Roman"/>
-                <w:i/>
-                <w:sz w:val="18"/>
-                <w:szCs w:val="18"/>
-              </w:rPr>
-            </w:pPr>
-            <w:r>
-              <w:rPr>
-                <w:rFonts w:ascii="Times New Roman" w:eastAsia="Times New Roman" w:hAnsi="Times New Roman" w:cs="Times New Roman"/>
-                <w:b/>
-                <w:sz w:val="24"/>
-                <w:szCs w:val="24"/>
-              </w:rPr>
-              <w:lastRenderedPageBreak/>
-              <w:t xml:space="preserve">Suggestions/Issues: </w:t>
-            </w:r>
-            <w:r>
-              <w:rPr>
-                <w:rFonts w:ascii="Times New Roman" w:eastAsia="Times New Roman" w:hAnsi="Times New Roman" w:cs="Times New Roman"/>
-                <w:i/>
-                <w:sz w:val="18"/>
-                <w:szCs w:val="18"/>
-              </w:rPr>
-              <w:t>(narrative)</w:t>
-            </w:r>
-          </w:p>
-          <w:p>
-            <w:pPr>
-              <w:spacing w:line="240" w:lineRule="auto"/>
-            </w:pPr>
-            <w:r>
-              <w:t>Suggestion from Xiaochen to write notes for the research done for the project considering as a proof of your work done or time spend for the allocated task.</w:t>
-            </w:r>
-          </w:p>
-        </w:tc>
-      </w:tr>
-      <w:tr>
-        <w:tc>
-          <w:tcPr>
-            <w:tcW w:w="8630" w:type="dxa"/>
-          </w:tcPr>
-          <w:p>
-            <w:pPr>
               <w:pStyle w:val="Heading4"/>
               <w:spacing w:before="0" w:after="0" w:line="240" w:lineRule="auto"/>
               <w:contextualSpacing w:val="0"/>
@@ -1187,23 +1339,38 @@
               <w:spacing w:line="240" w:lineRule="auto"/>
               <w:rPr>
                 <w:rFonts w:ascii="Times New Roman" w:hAnsi="Times New Roman" w:cs="Times New Roman"/>
-                <w:sz w:val="24"/>
-                <w:szCs w:val="24"/>
               </w:rPr>
             </w:pPr>
             <w:r>
               <w:rPr>
                 <w:rFonts w:ascii="Times New Roman" w:hAnsi="Times New Roman" w:cs="Times New Roman"/>
-                <w:sz w:val="24"/>
-                <w:szCs w:val="24"/>
-              </w:rPr>
-              <w:t>Project plan doesn’t need to change for this week</w:t>
-            </w:r>
-          </w:p>
-          <w:p>
-            <w:pPr>
-              <w:spacing w:line="240" w:lineRule="auto"/>
-            </w:pPr>
+              </w:rPr>
+              <w:t>Project plan</w:t>
+            </w:r>
+            <w:r>
+              <w:rPr>
+                <w:rFonts w:ascii="Times New Roman" w:hAnsi="Times New Roman" w:cs="Times New Roman"/>
+              </w:rPr>
+              <w:t xml:space="preserve"> doesn’t need to change for</w:t>
+            </w:r>
+            <w:r>
+              <w:rPr>
+                <w:rFonts w:ascii="Times New Roman" w:hAnsi="Times New Roman" w:cs="Times New Roman"/>
+              </w:rPr>
+              <w:t xml:space="preserve"> week</w:t>
+            </w:r>
+            <w:r>
+              <w:rPr>
+                <w:rFonts w:ascii="Times New Roman" w:hAnsi="Times New Roman" w:cs="Times New Roman"/>
+              </w:rPr>
+              <w:t xml:space="preserve"> 8</w:t>
+            </w:r>
+            <w:r>
+              <w:rPr>
+                <w:rFonts w:ascii="Times New Roman" w:hAnsi="Times New Roman" w:cs="Times New Roman"/>
+              </w:rPr>
+              <w:t>.</w:t>
+            </w:r>
           </w:p>
           <w:p>
             <w:pPr>
@@ -1216,8 +1383,6 @@
             </w:pPr>
           </w:p>
         </w:tc>
-        <w:bookmarkStart w:id="1" w:name="_GoBack"/>
-        <w:bookmarkEnd w:id="1"/>
       </w:tr>
     </w:tbl>
     <w:p>

</xml_diff>